<commit_message>
Adicionado bugs encontrados e novo cenário de teste
</commit_message>
<xml_diff>
--- a/Reports/Documento de report de bugs.docx
+++ b/Reports/Documento de report de bugs.docx
@@ -75,14 +75,7 @@
           <w:rStyle w:val="SubttuloChar"/>
           <w:rFonts w:ascii="Arial" w:hAnsi="Arial" w:cs="Arial"/>
         </w:rPr>
-        <w:t>2</w:t>
-      </w:r>
-      <w:r>
-        <w:rPr>
-          <w:rStyle w:val="SubttuloChar"/>
-          <w:rFonts w:ascii="Arial" w:hAnsi="Arial" w:cs="Arial"/>
-        </w:rPr>
-        <w:t>6</w:t>
+        <w:t>28</w:t>
       </w:r>
       <w:r>
         <w:rPr>
@@ -422,7 +415,14 @@
         <w:rPr>
           <w:rFonts w:ascii="Arial" w:hAnsi="Arial" w:cs="Arial"/>
         </w:rPr>
-        <w:t xml:space="preserve">Tentativa de envio de arquivos nos formatos .bmp, .gif, .tif. Só permitiu envio de </w:t>
+        <w:t xml:space="preserve">Tentativa de envio de arquivos nos formatos .bmp, .gif, .tif. Só permitiu envio </w:t>
+      </w:r>
+      <w:proofErr w:type="gramStart"/>
+      <w:r>
+        <w:rPr>
+          <w:rFonts w:ascii="Arial" w:hAnsi="Arial" w:cs="Arial"/>
+        </w:rPr>
+        <w:t xml:space="preserve">de </w:t>
       </w:r>
       <w:r>
         <w:rPr>
@@ -438,6 +438,7 @@
         <w:t>heic</w:t>
       </w:r>
       <w:proofErr w:type="spellEnd"/>
+      <w:proofErr w:type="gramEnd"/>
       <w:r>
         <w:rPr>
           <w:rFonts w:ascii="Arial" w:hAnsi="Arial" w:cs="Arial"/>
@@ -824,6 +825,7 @@
           <w:rFonts w:ascii="Arial" w:hAnsi="Arial" w:cs="Arial"/>
           <w:b/>
           <w:bCs/>
+          <w:noProof/>
         </w:rPr>
         <w:lastRenderedPageBreak/>
         <w:drawing>
@@ -901,6 +903,310 @@
         </w:rPr>
         <w:t>Não deve apresentar mensagem de erro na tela de login, quando o usuário não estiver conectado a um perfil do google, ou se isso for requisito para acessar a plataforma, deve apresentar mensagem coerente.</w:t>
       </w:r>
+    </w:p>
+    <w:p>
+      <w:pPr>
+        <w:rPr>
+          <w:rFonts w:ascii="Arial" w:hAnsi="Arial" w:cs="Arial"/>
+        </w:rPr>
+      </w:pPr>
+    </w:p>
+    <w:p>
+      <w:pPr>
+        <w:rPr>
+          <w:rFonts w:ascii="Arial" w:hAnsi="Arial" w:cs="Arial"/>
+          <w:b/>
+          <w:bCs/>
+        </w:rPr>
+      </w:pPr>
+      <w:r>
+        <w:rPr>
+          <w:rFonts w:ascii="Arial" w:hAnsi="Arial" w:cs="Arial"/>
+          <w:b/>
+          <w:bCs/>
+        </w:rPr>
+        <w:br/>
+      </w:r>
+    </w:p>
+    <w:p>
+      <w:pPr>
+        <w:rPr>
+          <w:rFonts w:ascii="Arial" w:hAnsi="Arial" w:cs="Arial"/>
+          <w:b/>
+          <w:bCs/>
+        </w:rPr>
+      </w:pPr>
+      <w:r>
+        <w:rPr>
+          <w:rFonts w:ascii="Arial" w:hAnsi="Arial" w:cs="Arial"/>
+          <w:b/>
+          <w:bCs/>
+        </w:rPr>
+        <w:br w:type="page"/>
+      </w:r>
+    </w:p>
+    <w:p>
+      <w:pPr>
+        <w:rPr>
+          <w:rFonts w:ascii="Arial" w:hAnsi="Arial" w:cs="Arial"/>
+          <w:b/>
+          <w:bCs/>
+        </w:rPr>
+      </w:pPr>
+      <w:r>
+        <w:rPr>
+          <w:rFonts w:ascii="Arial" w:hAnsi="Arial" w:cs="Arial"/>
+          <w:b/>
+          <w:bCs/>
+        </w:rPr>
+        <w:lastRenderedPageBreak/>
+        <w:t xml:space="preserve">Bug </w:t>
+      </w:r>
+      <w:r>
+        <w:rPr>
+          <w:rFonts w:ascii="Arial" w:hAnsi="Arial" w:cs="Arial"/>
+          <w:b/>
+          <w:bCs/>
+        </w:rPr>
+        <w:t>4</w:t>
+      </w:r>
+    </w:p>
+    <w:p>
+      <w:pPr>
+        <w:rPr>
+          <w:rFonts w:ascii="Arial" w:hAnsi="Arial" w:cs="Arial"/>
+          <w:b/>
+          <w:bCs/>
+        </w:rPr>
+      </w:pPr>
+      <w:r>
+        <w:rPr>
+          <w:rFonts w:ascii="Arial" w:hAnsi="Arial" w:cs="Arial"/>
+          <w:b/>
+          <w:bCs/>
+        </w:rPr>
+        <w:t xml:space="preserve">Título: </w:t>
+      </w:r>
+      <w:r>
+        <w:rPr>
+          <w:rFonts w:ascii="Arial" w:hAnsi="Arial" w:cs="Arial"/>
+          <w:b/>
+          <w:bCs/>
+        </w:rPr>
+        <w:t>Permite enviar mais de um arquivo por vez?</w:t>
+      </w:r>
+    </w:p>
+    <w:p>
+      <w:pPr>
+        <w:rPr>
+          <w:rFonts w:ascii="Arial" w:hAnsi="Arial" w:cs="Arial"/>
+          <w:b/>
+          <w:bCs/>
+        </w:rPr>
+      </w:pPr>
+      <w:r>
+        <w:rPr>
+          <w:rFonts w:ascii="Arial" w:hAnsi="Arial" w:cs="Arial"/>
+          <w:b/>
+          <w:bCs/>
+        </w:rPr>
+        <w:t>Descrição:</w:t>
+      </w:r>
+    </w:p>
+    <w:p>
+      <w:pPr>
+        <w:rPr>
+          <w:rFonts w:ascii="Arial" w:hAnsi="Arial" w:cs="Arial"/>
+        </w:rPr>
+      </w:pPr>
+      <w:r>
+        <w:rPr>
+          <w:rFonts w:ascii="Arial" w:hAnsi="Arial" w:cs="Arial"/>
+        </w:rPr>
+        <w:t xml:space="preserve">Quando eu envio mais de um arquivo clicando no frame para selecionar arquivos, permite eu enviar vários arquivos de uma vez, mas quando arrasto pelo Windows, o arquivo é substituído pelo último. Se eu clico em enviar na janela que abre, já envia e não volta para a tela </w:t>
+      </w:r>
+      <w:proofErr w:type="gramStart"/>
+      <w:r>
+        <w:rPr>
+          <w:rFonts w:ascii="Arial" w:hAnsi="Arial" w:cs="Arial"/>
+        </w:rPr>
+        <w:t>de Enviar</w:t>
+      </w:r>
+      <w:proofErr w:type="gramEnd"/>
+      <w:r>
+        <w:rPr>
+          <w:rFonts w:ascii="Arial" w:hAnsi="Arial" w:cs="Arial"/>
+        </w:rPr>
+        <w:t xml:space="preserve"> arquivo.</w:t>
+      </w:r>
+    </w:p>
+    <w:p>
+      <w:pPr>
+        <w:rPr>
+          <w:rFonts w:ascii="Arial" w:hAnsi="Arial" w:cs="Arial"/>
+        </w:rPr>
+      </w:pPr>
+      <w:r>
+        <w:rPr>
+          <w:rFonts w:ascii="Arial" w:hAnsi="Arial" w:cs="Arial"/>
+        </w:rPr>
+        <w:t>Inclusive, vejo o problema de enviar muitos arquivos de uma vez, como uma possível vulnerabilidade. Se permite enviar mais de um arquivo, deveria ser especificado no requisito, e a quantidade máxima de uma vez. O comportamento deveria ser o mesmo para ambas as formas de utilizar a funcionalidade.</w:t>
+      </w:r>
+    </w:p>
+    <w:p>
+      <w:pPr>
+        <w:rPr>
+          <w:rFonts w:ascii="Arial" w:hAnsi="Arial" w:cs="Arial"/>
+        </w:rPr>
+      </w:pPr>
+      <w:r>
+        <w:rPr>
+          <w:rFonts w:ascii="Arial" w:hAnsi="Arial" w:cs="Arial"/>
+        </w:rPr>
+        <w:t>Ver vídeo em anexo.</w:t>
+      </w:r>
+    </w:p>
+    <w:p>
+      <w:pPr>
+        <w:rPr>
+          <w:rFonts w:ascii="Arial" w:hAnsi="Arial" w:cs="Arial"/>
+        </w:rPr>
+      </w:pPr>
+      <w:r>
+        <w:rPr>
+          <w:rFonts w:ascii="Arial" w:hAnsi="Arial" w:cs="Arial"/>
+        </w:rPr>
+        <w:br w:type="page"/>
+      </w:r>
+    </w:p>
+    <w:p>
+      <w:pPr>
+        <w:rPr>
+          <w:rFonts w:ascii="Arial" w:hAnsi="Arial" w:cs="Arial"/>
+          <w:b/>
+          <w:bCs/>
+        </w:rPr>
+      </w:pPr>
+      <w:r>
+        <w:rPr>
+          <w:rFonts w:ascii="Arial" w:hAnsi="Arial" w:cs="Arial"/>
+          <w:b/>
+          <w:bCs/>
+        </w:rPr>
+        <w:lastRenderedPageBreak/>
+        <w:t xml:space="preserve">Bug </w:t>
+      </w:r>
+      <w:r>
+        <w:rPr>
+          <w:rFonts w:ascii="Arial" w:hAnsi="Arial" w:cs="Arial"/>
+          <w:b/>
+          <w:bCs/>
+        </w:rPr>
+        <w:t>5</w:t>
+      </w:r>
+    </w:p>
+    <w:p>
+      <w:pPr>
+        <w:rPr>
+          <w:rFonts w:ascii="Arial" w:hAnsi="Arial" w:cs="Arial"/>
+          <w:b/>
+          <w:bCs/>
+        </w:rPr>
+      </w:pPr>
+      <w:r>
+        <w:rPr>
+          <w:rFonts w:ascii="Arial" w:hAnsi="Arial" w:cs="Arial"/>
+          <w:b/>
+          <w:bCs/>
+        </w:rPr>
+        <w:t xml:space="preserve">Título: </w:t>
+      </w:r>
+      <w:r>
+        <w:rPr>
+          <w:rFonts w:ascii="Arial" w:hAnsi="Arial" w:cs="Arial"/>
+          <w:b/>
+          <w:bCs/>
+        </w:rPr>
+        <w:t xml:space="preserve">Permite </w:t>
+      </w:r>
+      <w:r>
+        <w:rPr>
+          <w:rFonts w:ascii="Arial" w:hAnsi="Arial" w:cs="Arial"/>
+          <w:b/>
+          <w:bCs/>
+        </w:rPr>
+        <w:t>enviar arquivo maior que 15MB quando arrasto para a janela de anexos</w:t>
+      </w:r>
+    </w:p>
+    <w:p>
+      <w:pPr>
+        <w:rPr>
+          <w:rFonts w:ascii="Arial" w:hAnsi="Arial" w:cs="Arial"/>
+          <w:b/>
+          <w:bCs/>
+        </w:rPr>
+      </w:pPr>
+      <w:r>
+        <w:rPr>
+          <w:rFonts w:ascii="Arial" w:hAnsi="Arial" w:cs="Arial"/>
+          <w:b/>
+          <w:bCs/>
+        </w:rPr>
+        <w:t>Descrição:</w:t>
+      </w:r>
+    </w:p>
+    <w:p>
+      <w:pPr>
+        <w:rPr>
+          <w:rFonts w:ascii="Arial" w:hAnsi="Arial" w:cs="Arial"/>
+        </w:rPr>
+      </w:pPr>
+      <w:r>
+        <w:rPr>
+          <w:rFonts w:ascii="Arial" w:hAnsi="Arial" w:cs="Arial"/>
+        </w:rPr>
+        <w:t>Quando arrasto o arquivo, mostra mensagem dizendo que não é possível enviar arquivos maiores que 15MB.</w:t>
+      </w:r>
+    </w:p>
+    <w:p>
+      <w:pPr>
+        <w:rPr>
+          <w:rFonts w:ascii="Arial" w:hAnsi="Arial" w:cs="Arial"/>
+        </w:rPr>
+      </w:pPr>
+      <w:r>
+        <w:rPr>
+          <w:rFonts w:ascii="Arial" w:hAnsi="Arial" w:cs="Arial"/>
+        </w:rPr>
+        <w:t>Mas se eu clico em Enviar, o arquivo é enviado.</w:t>
+      </w:r>
+    </w:p>
+    <w:p>
+      <w:pPr>
+        <w:rPr>
+          <w:rFonts w:ascii="Arial" w:hAnsi="Arial" w:cs="Arial"/>
+        </w:rPr>
+      </w:pPr>
+      <w:r>
+        <w:rPr>
+          <w:rFonts w:ascii="Arial" w:hAnsi="Arial" w:cs="Arial"/>
+        </w:rPr>
+        <w:t>Ver vídeo em anexo.</w:t>
+      </w:r>
+    </w:p>
+    <w:p>
+      <w:pPr>
+        <w:rPr>
+          <w:rFonts w:ascii="Arial" w:hAnsi="Arial" w:cs="Arial"/>
+        </w:rPr>
+      </w:pPr>
+    </w:p>
+    <w:p>
+      <w:pPr>
+        <w:rPr>
+          <w:rFonts w:ascii="Arial" w:hAnsi="Arial" w:cs="Arial"/>
+        </w:rPr>
+      </w:pPr>
     </w:p>
     <w:p>
       <w:pPr>
@@ -1328,6 +1634,7 @@
   <w:style w:type="paragraph" w:default="1" w:styleId="Normal">
     <w:name w:val="Normal"/>
     <w:qFormat/>
+    <w:rsid w:val="001F3D86"/>
   </w:style>
   <w:style w:type="paragraph" w:styleId="Ttulo1">
     <w:name w:val="heading 1"/>

</xml_diff>